<commit_message>
deleting the data from the file
</commit_message>
<xml_diff>
--- a/Documents/Master Project.docx
+++ b/Documents/Master Project.docx
@@ -330,6 +330,12 @@
     </w:p>
     <w:sdt>
       <w:sdtPr>
+        <w:rPr>
+          <w:rFonts w:asciiTheme="majorBidi" w:eastAsiaTheme="minorHAnsi" w:hAnsiTheme="majorBidi" w:cstheme="minorBidi"/>
+          <w:color w:val="auto"/>
+          <w:sz w:val="22"/>
+          <w:szCs w:val="22"/>
+        </w:rPr>
         <w:id w:val="-755445279"/>
         <w:docPartObj>
           <w:docPartGallery w:val="Table of Contents"/>
@@ -338,13 +344,9 @@
       </w:sdtPr>
       <w:sdtEndPr>
         <w:rPr>
-          <w:rFonts w:asciiTheme="majorBidi" w:eastAsiaTheme="minorHAnsi" w:hAnsiTheme="majorBidi" w:cstheme="minorBidi"/>
           <w:b/>
           <w:bCs/>
           <w:noProof/>
-          <w:color w:val="auto"/>
-          <w:sz w:val="22"/>
-          <w:szCs w:val="22"/>
         </w:rPr>
       </w:sdtEndPr>
       <w:sdtContent>
@@ -4951,21 +4953,7 @@
             <w:rStyle w:val="Hyperlink"/>
             <w:noProof/>
           </w:rPr>
-          <w:t>Equatio</w:t>
-        </w:r>
-        <w:r>
-          <w:rPr>
-            <w:rStyle w:val="Hyperlink"/>
-            <w:noProof/>
-          </w:rPr>
-          <w:t>n</w:t>
-        </w:r>
-        <w:r>
-          <w:rPr>
-            <w:rStyle w:val="Hyperlink"/>
-            <w:noProof/>
-          </w:rPr>
-          <w:t xml:space="preserve"> </w:t>
+          <w:t xml:space="preserve">Equation </w:t>
         </w:r>
         <w:r>
           <w:rPr>
@@ -6936,13 +6924,8 @@
       <w:r>
         <w:t xml:space="preserve">all the </w:t>
       </w:r>
-      <w:proofErr w:type="gramStart"/>
-      <w:r>
-        <w:t>models</w:t>
-      </w:r>
-      <w:proofErr w:type="gramEnd"/>
-      <w:r>
-        <w:t xml:space="preserve"> performance </w:t>
+      <w:r>
+        <w:t xml:space="preserve">models performance </w:t>
       </w:r>
       <w:r>
         <w:t xml:space="preserve">at all depths. Moreover, the results showed that using wavelet transform at data preprocessing stage, can significantly improve ANN models performance at the depth of 50cm and 100cm. </w:t>
@@ -7270,16 +7253,26 @@
         <w:rPr>
           <w:rFonts w:cstheme="majorBidi"/>
         </w:rPr>
-        <w:t xml:space="preserve">various seeds germination needs different soil temperature </w:t>
-      </w:r>
-      <w:proofErr w:type="gramStart"/>
-      <w:r>
-        <w:rPr>
-          <w:rFonts w:cstheme="majorBidi"/>
-        </w:rPr>
-        <w:t>ranges</w:t>
-      </w:r>
-      <w:proofErr w:type="gramEnd"/>
+        <w:t xml:space="preserve">various seeds germination needs different soil temperature ranges </w:t>
+      </w:r>
+      <w:r>
+        <w:rPr>
+          <w:rFonts w:cstheme="majorBidi"/>
+        </w:rPr>
+        <w:t xml:space="preserve">and most </w:t>
+      </w:r>
+      <w:r>
+        <w:rPr>
+          <w:rFonts w:cstheme="majorBidi"/>
+        </w:rPr>
+        <w:t xml:space="preserve">soil organisms thrive </w:t>
+      </w:r>
+      <w:r>
+        <w:rPr>
+          <w:rFonts w:cstheme="majorBidi"/>
+        </w:rPr>
+        <w:t>at temperature between 25-30C.</w:t>
+      </w:r>
       <w:r>
         <w:rPr>
           <w:rFonts w:cstheme="majorBidi"/>
@@ -7290,19 +7283,123 @@
         <w:rPr>
           <w:rFonts w:cstheme="majorBidi"/>
         </w:rPr>
-        <w:t xml:space="preserve">and most </w:t>
-      </w:r>
-      <w:r>
-        <w:rPr>
-          <w:rFonts w:cstheme="majorBidi"/>
-        </w:rPr>
-        <w:t xml:space="preserve">soil organisms thrive </w:t>
-      </w:r>
-      <w:r>
-        <w:rPr>
-          <w:rFonts w:cstheme="majorBidi"/>
-        </w:rPr>
-        <w:t>at temperature between 25-30C.</w:t>
+        <w:t>M</w:t>
+      </w:r>
+      <w:r>
+        <w:rPr>
+          <w:rFonts w:cstheme="majorBidi"/>
+        </w:rPr>
+        <w:t>ore</w:t>
+      </w:r>
+      <w:r>
+        <w:rPr>
+          <w:rFonts w:cstheme="majorBidi"/>
+        </w:rPr>
+        <w:t xml:space="preserve">over, cold soil conditions </w:t>
+      </w:r>
+      <w:r>
+        <w:rPr>
+          <w:rFonts w:cstheme="majorBidi"/>
+        </w:rPr>
+        <w:t xml:space="preserve">may prevent </w:t>
+      </w:r>
+      <w:r>
+        <w:rPr>
+          <w:rFonts w:cstheme="majorBidi"/>
+        </w:rPr>
+        <w:t xml:space="preserve">liquid water </w:t>
+      </w:r>
+      <w:r>
+        <w:rPr>
+          <w:rFonts w:cstheme="majorBidi"/>
+        </w:rPr>
+        <w:t xml:space="preserve">from trees </w:t>
+      </w:r>
+      <w:r>
+        <w:rPr>
+          <w:rFonts w:cstheme="majorBidi"/>
+        </w:rPr>
+        <w:fldChar w:fldCharType="begin" w:fldLock="1"/>
+      </w:r>
+      <w:r>
+        <w:rPr>
+          <w:rFonts w:cstheme="majorBidi"/>
+        </w:rPr>
+        <w:instrText>ADDIN CSL_CITATION {"citationItems":[{"id":"ITEM-1","itemData":{"DOI":"10.1016/j.foreco.2004.02.051","ISSN":"03781127","abstract":"Classic studies have stressed the importance of forest management for soil frost and the dynamics of soil warming during spring. But, we know very little about the potential loss of forest production due to cold soils. Liquid soil water may not be available to trees due to cold soil conditions, thus reducing transpiration and photosynthesis. We believe that these effects need to be quantified in order to keep silvicultural practices from inadvertently reducing forest growth through effects on soil temperature. In order to test this hypothesis it is important to know more about water uptake in the field by trees in cold environments. The snow cover was manipulated on plots in a young stand of Pinus sylvestris L. to create plots with different timings of soil warming. Soil profile temperature and liquid water content, as well as snow and frost depths, were measured together with tree physiological parameters such as sap flow, stomatal conductance and needle water potential. The study has confirmed the importance of the soil temperature for tree water uptake when soil warming was delayed beyond the start of growing season as defined by air temperature. The absence of frost (and hence the presence of liquid water) was not sufficient to enable water uptake. It was rather elevation of soil temperature above zero in the upper soil layers that was required for substantial water uptake, in combination with other site factors. Below ca. +8°C, soil temperature was a factor in the restriction of transpiration, explained by a lower stomatal conductance and likely decreased root permeability. The effect of a certain soil temperature was not the same at different times due to its interaction with aboveground factors such as air temperature and day-length. The effect of low soil temperature increased with the persistence of low temperatures after the start of the growing season. The timings of soil warming induced by our study were within the spatial and inter-annual variation of soil warming in this region. Thus, we conclude that influences of forest management on soil temperature can affect the transpiration deficit during spring, with potential implications for forest productivity. © 2004 Elsevier B.V. All rights reserved.","author":[{"dropping-particle":"","family":"Mellander","given":"Per Erik","non-dropping-particle":"","parse-names":false,"suffix":""},{"dropping-particle":"","family":"Bishop","given":"Kevin","non-dropping-particle":"","parse-names":false,"suffix":""},{"dropping-particle":"","family":"Lundmark","given":"Tomas","non-dropping-particle":"","parse-names":false,"suffix":""}],"container-title":"Forest Ecology and Management","id":"ITEM-1","issue":"1-2","issued":{"date-parts":[["2004","6","28"]]},"page":"15-28","publisher":"Elsevier","title":"The influence of soil temperature on transpiration: A plot scale manipulation in a young Scots pine stand","type":"article-journal","volume":"195"},"uris":["http://www.mendeley.com/documents/?uuid=0717202a-b4cc-3451-bb8a-d2da146b76e8"]}],"mendeley":{"formattedCitation":"(Mellander et al., 2004)","plainTextFormattedCitation":"(Mellander et al., 2004)","previouslyFormattedCitation":"(Mellander et al., 2004)"},"properties":{"noteIndex":0},"schema":"https://github.com/citation-style-language/schema/raw/master/csl-citation.json"}</w:instrText>
+      </w:r>
+      <w:r>
+        <w:rPr>
+          <w:rFonts w:cstheme="majorBidi"/>
+        </w:rPr>
+        <w:fldChar w:fldCharType="separate"/>
+      </w:r>
+      <w:r>
+        <w:rPr>
+          <w:rFonts w:cstheme="majorBidi"/>
+          <w:noProof/>
+        </w:rPr>
+        <w:t>(Mellander et al., 2004)</w:t>
+      </w:r>
+      <w:r>
+        <w:rPr>
+          <w:rFonts w:cstheme="majorBidi"/>
+        </w:rPr>
+        <w:fldChar w:fldCharType="end"/>
+      </w:r>
+      <w:r>
+        <w:rPr>
+          <w:rFonts w:cstheme="majorBidi"/>
+        </w:rPr>
+        <w:t xml:space="preserve">. </w:t>
+      </w:r>
+      <w:r>
+        <w:rPr>
+          <w:rFonts w:cstheme="majorBidi"/>
+        </w:rPr>
+        <w:fldChar w:fldCharType="begin" w:fldLock="1"/>
+      </w:r>
+      <w:r>
+        <w:rPr>
+          <w:rFonts w:cstheme="majorBidi"/>
+        </w:rPr>
+        <w:instrText>ADDIN CSL_CITATION {"citationItems":[{"id":"ITEM-1","itemData":{"DOI":"10.1093/treephys/21.7.465","ISSN":"0829318X","PMID":"11340047","abstract":"We studied effects of soil temperature on shoot and root extension growth and biomass and carbohydrate allocation in Scots pine (Pinus sylvestris L.) seedlings at the beginning of the growing season. One-year-old Scots pine seedlings were grown for 9 weeks at soil temperatures of 5, 9, 13 and 17 °C and an air temperature of 17 °C. Date of bud burst, and the elongation of shoots and roots were monitored. Biomass of current and previous season roots, stem and needles was determined at 3-week intervals. Starch, sucrose, glucose, fructose, sorbitol and inositol concentrations were determined in all plant parts except new roots. The timing of both bud burst and the onset of root elongation were unaffected by soil temperature. At Week 9, height growth was reduced and root extension growth was much less at a soil temperature of 5 °C than at higher soil temperatures. Total seedling biomass was lowest in the 5 °C soil temperature treatment and highest in the 13 °C treatment, but there was no statistically significant difference in total biomass between seedlings grown at 13 and 17 °C. In response to increasing soil temperature, belowground biomass increased markedly, resulting in a slightly higher allocation of biomass to belowground parts. Among treatments, root length was greatest at a soil temperature of 17 °C. The sugar content of old roots was unaffected by soil temperature, but the sugar content of new needles increased with increasing soil temperature. The starch content of all seedling parts was lowest in seedlings grown at 17 °C. Otherwise, soil temperature had no effect on seedling starch content.","author":[{"dropping-particle":"","family":"Domisch","given":"T.","non-dropping-particle":"","parse-names":false,"suffix":""},{"dropping-particle":"","family":"Finér","given":"L.","non-dropping-particle":"","parse-names":false,"suffix":""},{"dropping-particle":"","family":"Lehto","given":"T.","non-dropping-particle":"","parse-names":false,"suffix":""}],"container-title":"Tree Physiology","id":"ITEM-1","issue":"7","issued":{"date-parts":[["2001","5","1"]]},"page":"465-472","publisher":"Heron Publishing","title":"Effects of soil temperature on biomass and carbohydrate allocation in Scots pine (Pinus sylvestris) seedlings at the beginning of the growing season","type":"article-journal","volume":"21"},"uris":["http://www.mendeley.com/documents/?uuid=dee9ef94-9fa1-30a9-940e-f816a725e13c"]}],"mendeley":{"formattedCitation":"(Domisch et al., 2001)","plainTextFormattedCitation":"(Domisch et al., 2001)","previouslyFormattedCitation":"(Domisch et al., 2001)"},"properties":{"noteIndex":0},"schema":"https://github.com/citation-style-language/schema/raw/master/csl-citation.json"}</w:instrText>
+      </w:r>
+      <w:r>
+        <w:rPr>
+          <w:rFonts w:cstheme="majorBidi"/>
+        </w:rPr>
+        <w:fldChar w:fldCharType="separate"/>
+      </w:r>
+      <w:r>
+        <w:rPr>
+          <w:rFonts w:cstheme="majorBidi"/>
+          <w:noProof/>
+        </w:rPr>
+        <w:t>(Domisch et al., 2001)</w:t>
+      </w:r>
+      <w:r>
+        <w:rPr>
+          <w:rFonts w:cstheme="majorBidi"/>
+        </w:rPr>
+        <w:fldChar w:fldCharType="end"/>
+      </w:r>
+      <w:r>
+        <w:rPr>
+          <w:rFonts w:cstheme="majorBidi"/>
+        </w:rPr>
+        <w:t xml:space="preserve"> also discovered that</w:t>
+      </w:r>
+      <w:r>
+        <w:rPr>
+          <w:rFonts w:cstheme="majorBidi"/>
+        </w:rPr>
+        <w:t>, when</w:t>
+      </w:r>
+      <w:r>
+        <w:rPr>
+          <w:rFonts w:cstheme="majorBidi"/>
+        </w:rPr>
+        <w:t>ever the soil temperature</w:t>
       </w:r>
       <w:r>
         <w:rPr>
@@ -7314,134 +7411,6 @@
         <w:rPr>
           <w:rFonts w:cstheme="majorBidi"/>
         </w:rPr>
-        <w:t>M</w:t>
-      </w:r>
-      <w:r>
-        <w:rPr>
-          <w:rFonts w:cstheme="majorBidi"/>
-        </w:rPr>
-        <w:t>ore</w:t>
-      </w:r>
-      <w:r>
-        <w:rPr>
-          <w:rFonts w:cstheme="majorBidi"/>
-        </w:rPr>
-        <w:t xml:space="preserve">over, cold soil conditions </w:t>
-      </w:r>
-      <w:r>
-        <w:rPr>
-          <w:rFonts w:cstheme="majorBidi"/>
-        </w:rPr>
-        <w:t xml:space="preserve">may prevent </w:t>
-      </w:r>
-      <w:r>
-        <w:rPr>
-          <w:rFonts w:cstheme="majorBidi"/>
-        </w:rPr>
-        <w:t xml:space="preserve">liquid water </w:t>
-      </w:r>
-      <w:r>
-        <w:rPr>
-          <w:rFonts w:cstheme="majorBidi"/>
-        </w:rPr>
-        <w:t xml:space="preserve">from trees </w:t>
-      </w:r>
-      <w:r>
-        <w:rPr>
-          <w:rFonts w:cstheme="majorBidi"/>
-        </w:rPr>
-        <w:fldChar w:fldCharType="begin" w:fldLock="1"/>
-      </w:r>
-      <w:r>
-        <w:rPr>
-          <w:rFonts w:cstheme="majorBidi"/>
-        </w:rPr>
-        <w:instrText>ADDIN CSL_CITATION {"citationItems":[{"id":"ITEM-1","itemData":{"DOI":"10.1016/j.foreco.2004.02.051","ISSN":"03781127","abstract":"Classic studies have stressed the importance of forest management for soil frost and the dynamics of soil warming during spring. But, we know very little about the potential loss of forest production due to cold soils. Liquid soil water may not be available to trees due to cold soil conditions, thus reducing transpiration and photosynthesis. We believe that these effects need to be quantified in order to keep silvicultural practices from inadvertently reducing forest growth through effects on soil temperature. In order to test this hypothesis it is important to know more about water uptake in the field by trees in cold environments. The snow cover was manipulated on plots in a young stand of Pinus sylvestris L. to create plots with different timings of soil warming. Soil profile temperature and liquid water content, as well as snow and frost depths, were measured together with tree physiological parameters such as sap flow, stomatal conductance and needle water potential. The study has confirmed the importance of the soil temperature for tree water uptake when soil warming was delayed beyond the start of growing season as defined by air temperature. The absence of frost (and hence the presence of liquid water) was not sufficient to enable water uptake. It was rather elevation of soil temperature above zero in the upper soil layers that was required for substantial water uptake, in combination with other site factors. Below ca. +8°C, soil temperature was a factor in the restriction of transpiration, explained by a lower stomatal conductance and likely decreased root permeability. The effect of a certain soil temperature was not the same at different times due to its interaction with aboveground factors such as air temperature and day-length. The effect of low soil temperature increased with the persistence of low temperatures after the start of the growing season. The timings of soil warming induced by our study were within the spatial and inter-annual variation of soil warming in this region. Thus, we conclude that influences of forest management on soil temperature can affect the transpiration deficit during spring, with potential implications for forest productivity. © 2004 Elsevier B.V. All rights reserved.","author":[{"dropping-particle":"","family":"Mellander","given":"Per Erik","non-dropping-particle":"","parse-names":false,"suffix":""},{"dropping-particle":"","family":"Bishop","given":"Kevin","non-dropping-particle":"","parse-names":false,"suffix":""},{"dropping-particle":"","family":"Lundmark","given":"Tomas","non-dropping-particle":"","parse-names":false,"suffix":""}],"container-title":"Forest Ecology and Management","id":"ITEM-1","issue":"1-2","issued":{"date-parts":[["2004","6","28"]]},"page":"15-28","publisher":"Elsevier","title":"The influence of soil temperature on transpiration: A plot scale manipulation in a young Scots pine stand","type":"article-journal","volume":"195"},"uris":["http://www.mendeley.com/documents/?uuid=0717202a-b4cc-3451-bb8a-d2da146b76e8"]}],"mendeley":{"formattedCitation":"(Mellander et al., 2004)","plainTextFormattedCitation":"(Mellander et al., 2004)","previouslyFormattedCitation":"(Mellander et al., 2004)"},"properties":{"noteIndex":0},"schema":"https://github.com/citation-style-language/schema/raw/master/csl-citation.json"}</w:instrText>
-      </w:r>
-      <w:r>
-        <w:rPr>
-          <w:rFonts w:cstheme="majorBidi"/>
-        </w:rPr>
-        <w:fldChar w:fldCharType="separate"/>
-      </w:r>
-      <w:r>
-        <w:rPr>
-          <w:rFonts w:cstheme="majorBidi"/>
-          <w:noProof/>
-        </w:rPr>
-        <w:t>(Mellander et al., 2004)</w:t>
-      </w:r>
-      <w:r>
-        <w:rPr>
-          <w:rFonts w:cstheme="majorBidi"/>
-        </w:rPr>
-        <w:fldChar w:fldCharType="end"/>
-      </w:r>
-      <w:r>
-        <w:rPr>
-          <w:rFonts w:cstheme="majorBidi"/>
-        </w:rPr>
-        <w:t xml:space="preserve">. </w:t>
-      </w:r>
-      <w:r>
-        <w:rPr>
-          <w:rFonts w:cstheme="majorBidi"/>
-        </w:rPr>
-        <w:fldChar w:fldCharType="begin" w:fldLock="1"/>
-      </w:r>
-      <w:r>
-        <w:rPr>
-          <w:rFonts w:cstheme="majorBidi"/>
-        </w:rPr>
-        <w:instrText>ADDIN CSL_CITATION {"citationItems":[{"id":"ITEM-1","itemData":{"DOI":"10.1093/treephys/21.7.465","ISSN":"0829318X","PMID":"11340047","abstract":"We studied effects of soil temperature on shoot and root extension growth and biomass and carbohydrate allocation in Scots pine (Pinus sylvestris L.) seedlings at the beginning of the growing season. One-year-old Scots pine seedlings were grown for 9 weeks at soil temperatures of 5, 9, 13 and 17 °C and an air temperature of 17 °C. Date of bud burst, and the elongation of shoots and roots were monitored. Biomass of current and previous season roots, stem and needles was determined at 3-week intervals. Starch, sucrose, glucose, fructose, sorbitol and inositol concentrations were determined in all plant parts except new roots. The timing of both bud burst and the onset of root elongation were unaffected by soil temperature. At Week 9, height growth was reduced and root extension growth was much less at a soil temperature of 5 °C than at higher soil temperatures. Total seedling biomass was lowest in the 5 °C soil temperature treatment and highest in the 13 °C treatment, but there was no statistically significant difference in total biomass between seedlings grown at 13 and 17 °C. In response to increasing soil temperature, belowground biomass increased markedly, resulting in a slightly higher allocation of biomass to belowground parts. Among treatments, root length was greatest at a soil temperature of 17 °C. The sugar content of old roots was unaffected by soil temperature, but the sugar content of new needles increased with increasing soil temperature. The starch content of all seedling parts was lowest in seedlings grown at 17 °C. Otherwise, soil temperature had no effect on seedling starch content.","author":[{"dropping-particle":"","family":"Domisch","given":"T.","non-dropping-particle":"","parse-names":false,"suffix":""},{"dropping-particle":"","family":"Finér","given":"L.","non-dropping-particle":"","parse-names":false,"suffix":""},{"dropping-particle":"","family":"Lehto","given":"T.","non-dropping-particle":"","parse-names":false,"suffix":""}],"container-title":"Tree Physiology","id":"ITEM-1","issue":"7","issued":{"date-parts":[["2001","5","1"]]},"page":"465-472","publisher":"Heron Publishing","title":"Effects of soil temperature on biomass and carbohydrate allocation in Scots pine (Pinus sylvestris) seedlings at the beginning of the growing season","type":"article-journal","volume":"21"},"uris":["http://www.mendeley.com/documents/?uuid=dee9ef94-9fa1-30a9-940e-f816a725e13c"]}],"mendeley":{"formattedCitation":"(Domisch et al., 2001)","plainTextFormattedCitation":"(Domisch et al., 2001)","previouslyFormattedCitation":"(Domisch et al., 2001)"},"properties":{"noteIndex":0},"schema":"https://github.com/citation-style-language/schema/raw/master/csl-citation.json"}</w:instrText>
-      </w:r>
-      <w:r>
-        <w:rPr>
-          <w:rFonts w:cstheme="majorBidi"/>
-        </w:rPr>
-        <w:fldChar w:fldCharType="separate"/>
-      </w:r>
-      <w:r>
-        <w:rPr>
-          <w:rFonts w:cstheme="majorBidi"/>
-          <w:noProof/>
-        </w:rPr>
-        <w:t>(Domisch et al., 2001)</w:t>
-      </w:r>
-      <w:r>
-        <w:rPr>
-          <w:rFonts w:cstheme="majorBidi"/>
-        </w:rPr>
-        <w:fldChar w:fldCharType="end"/>
-      </w:r>
-      <w:r>
-        <w:rPr>
-          <w:rFonts w:cstheme="majorBidi"/>
-        </w:rPr>
-        <w:t xml:space="preserve"> also discovered that</w:t>
-      </w:r>
-      <w:r>
-        <w:rPr>
-          <w:rFonts w:cstheme="majorBidi"/>
-        </w:rPr>
-        <w:t>, when</w:t>
-      </w:r>
-      <w:r>
-        <w:rPr>
-          <w:rFonts w:cstheme="majorBidi"/>
-        </w:rPr>
-        <w:t>ever the soil temperature</w:t>
-      </w:r>
-      <w:r>
-        <w:rPr>
-          <w:rFonts w:cstheme="majorBidi"/>
-        </w:rPr>
-        <w:t xml:space="preserve"> </w:t>
-      </w:r>
-      <w:r>
-        <w:rPr>
-          <w:rFonts w:cstheme="majorBidi"/>
-        </w:rPr>
         <w:t>increases</w:t>
       </w:r>
       <w:r>
@@ -7484,21 +7453,7 @@
         <w:rPr>
           <w:rFonts w:cstheme="majorBidi"/>
         </w:rPr>
-        <w:t xml:space="preserve">s. They also found </w:t>
-      </w:r>
-      <w:proofErr w:type="gramStart"/>
-      <w:r>
-        <w:rPr>
-          <w:rFonts w:cstheme="majorBidi"/>
-        </w:rPr>
-        <w:t>that,</w:t>
-      </w:r>
-      <w:proofErr w:type="gramEnd"/>
-      <w:r>
-        <w:rPr>
-          <w:rFonts w:cstheme="majorBidi"/>
-        </w:rPr>
-        <w:t xml:space="preserve"> </w:t>
+        <w:t xml:space="preserve">s. They also found that, </w:t>
       </w:r>
       <w:r>
         <w:rPr>
@@ -7956,21 +7911,7 @@
         <w:rPr>
           <w:rFonts w:cstheme="majorBidi"/>
         </w:rPr>
-        <w:t xml:space="preserve"> in pavement design, </w:t>
-      </w:r>
-      <w:proofErr w:type="gramStart"/>
-      <w:r>
-        <w:rPr>
-          <w:rFonts w:cstheme="majorBidi"/>
-        </w:rPr>
-        <w:t>pipelines</w:t>
-      </w:r>
-      <w:proofErr w:type="gramEnd"/>
-      <w:r>
-        <w:rPr>
-          <w:rFonts w:cstheme="majorBidi"/>
-        </w:rPr>
-        <w:t xml:space="preserve"> and the installation </w:t>
+        <w:t xml:space="preserve"> in pavement design, pipelines and the installation </w:t>
       </w:r>
       <w:r>
         <w:rPr>
@@ -8626,51 +8567,136 @@
         <w:rPr>
           <w:rFonts w:cstheme="majorBidi"/>
         </w:rPr>
+        <w:t>. Belgheit et al</w:t>
+      </w:r>
+      <w:r>
+        <w:rPr>
+          <w:rFonts w:cstheme="majorBidi"/>
+        </w:rPr>
+        <w:t>. developed a model for heat transfer in unsaturated soils assuming soil surface temperature as constant. Moreover, by assuming the soil temperature as a sine function, he established a model for mass transfer in unsaturated soils.</w:t>
+      </w:r>
+      <w:r>
+        <w:rPr>
+          <w:rFonts w:cstheme="majorBidi"/>
+        </w:rPr>
+        <w:t xml:space="preserve"> Due to effect of precipitation on soil moisture</w:t>
+      </w:r>
+      <w:r>
+        <w:rPr>
+          <w:rFonts w:cstheme="majorBidi"/>
+        </w:rPr>
+        <w:t xml:space="preserve"> Richards</w:t>
+      </w:r>
+      <w:r>
+        <w:rPr>
+          <w:rFonts w:cstheme="majorBidi"/>
+        </w:rPr>
+        <w:t xml:space="preserve"> also</w:t>
+      </w:r>
+      <w:r>
+        <w:rPr>
+          <w:rFonts w:cstheme="majorBidi"/>
+        </w:rPr>
+        <w:t xml:space="preserve"> derived equations to describe a theory to unsaturated seepage</w:t>
+      </w:r>
+      <w:r>
+        <w:rPr>
+          <w:rFonts w:cstheme="majorBidi"/>
+        </w:rPr>
+        <w:t xml:space="preserve"> </w:t>
+      </w:r>
+      <w:r>
+        <w:rPr>
+          <w:rFonts w:cstheme="majorBidi"/>
+        </w:rPr>
+        <w:fldChar w:fldCharType="begin" w:fldLock="1"/>
+      </w:r>
+      <w:r>
+        <w:rPr>
+          <w:rFonts w:cstheme="majorBidi"/>
+        </w:rPr>
+        <w:instrText>ADDIN CSL_CITATION {"citationItems":[{"id":"ITEM-1","itemData":{"DOI":"10.4236/jwarp.2014.613113","ISSN":"1945-3094","abstract":"Penetration of chemicals in the soil ground through irrigation water or rainfall induces important risks for the environment. These risks are badly known and may lead to direct contamination of the environment (atmosphere or ground water) or harmful effects on organisms living at ground level, indirectly affecting men. It is thus necessary to estimate these potential chemical risks on the environment. For that reason, the gradual change of these products (fertilizers, solutions, pollutants, ...) in the ground has been the subject of a lot of recent research works, based in particular on the study of non-saturated porous media in a theoretical, numerical or experimental way. Most of these works are incomplete and, in order to simplify the problem, they don’t take into accounts some process, which may be of prime importance under particular natural conditions. Complexity of such studies results from their multidisciplinary nature. In this communication, we study simultaneous transport of pollutant, the water that provides transport and the heat transfer in a 200 cm long cylindrical column full of sand taken as a non-saturated porous medium. We consider two kinds of conditions on the temperature at the column surface: the case of constant temperature and the case of sinusoidal temperature. We evaluate the influence of this temperature on the transfers. This study is purely numerical. We use the control volume method to determine hydrous, thermal and pollutant concentration profiles.","author":[{"dropping-particle":"","family":"Belghit","given":"Abdelhamid","non-dropping-particle":"","parse-names":false,"suffix":""},{"dropping-particle":"","family":"Benyaich","given":"Mustapha","non-dropping-particle":"","parse-names":false,"suffix":""}],"container-title":"Journal of Water Resource and Protection","id":"ITEM-1","issue":"13","issued":{"date-parts":[["2014","9","29"]]},"page":"1238-1247","publisher":"Scientific Research Publishing, Inc,","title":"Numerical Study of Heat Transfer and Contaminant Transport in an Unsaturated Porous Soil","type":"article-journal","volume":"06"},"uris":["http://www.mendeley.com/documents/?uuid=5f589ce4-8a9f-3a46-ba37-09ac1af399d8"]}],"mendeley":{"formattedCitation":"(Belghit &amp; Benyaich, 2014)","plainTextFormattedCitation":"(Belghit &amp; Benyaich, 2014)","previouslyFormattedCitation":"(Belghit &amp; Benyaich, 2014)"},"properties":{"noteIndex":0},"schema":"https://github.com/citation-style-language/schema/raw/master/csl-citation.json"}</w:instrText>
+      </w:r>
+      <w:r>
+        <w:rPr>
+          <w:rFonts w:cstheme="majorBidi"/>
+        </w:rPr>
+        <w:fldChar w:fldCharType="separate"/>
+      </w:r>
+      <w:r>
+        <w:rPr>
+          <w:rFonts w:cstheme="majorBidi"/>
+          <w:noProof/>
+        </w:rPr>
+        <w:t>(Belghit &amp; Benyaich, 2014)</w:t>
+      </w:r>
+      <w:r>
+        <w:rPr>
+          <w:rFonts w:cstheme="majorBidi"/>
+        </w:rPr>
+        <w:fldChar w:fldCharType="end"/>
+      </w:r>
+      <w:r>
+        <w:rPr>
+          <w:rFonts w:cstheme="majorBidi"/>
+        </w:rPr>
+        <w:t>.</w:t>
+      </w:r>
+    </w:p>
+    <w:p>
+      <w:pPr>
+        <w:rPr>
+          <w:rFonts w:cstheme="majorBidi"/>
+        </w:rPr>
+      </w:pPr>
+      <w:r>
+        <w:rPr>
+          <w:rFonts w:cstheme="majorBidi"/>
+        </w:rPr>
+        <w:t xml:space="preserve">Using the finite element method and with the help of computer science developments, Richards equation was solved. A 2D finite element method was developed by Lam and Fredlund to elucidate the seepage effect, based on the theory of consolidation and water movement in unsaturated soil </w:t>
+      </w:r>
+      <w:r>
+        <w:rPr>
+          <w:rFonts w:cstheme="majorBidi"/>
+        </w:rPr>
+        <w:fldChar w:fldCharType="begin" w:fldLock="1"/>
+      </w:r>
+      <w:r>
+        <w:rPr>
+          <w:rFonts w:cstheme="majorBidi"/>
+        </w:rPr>
+        <w:instrText>ADDIN CSL_CITATION {"citationItems":[{"id":"ITEM-1","itemData":{"DOI":"10.4236/jwarp.2014.613113","ISSN":"1945-3094","abstract":"Penetration of chemicals in the soil ground through irrigation water or rainfall induces important risks for the environment. These risks are badly known and may lead to direct contamination of the environment (atmosphere or ground water) or harmful effects on organisms living at ground level, indirectly affecting men. It is thus necessary to estimate these potential chemical risks on the environment. For that reason, the gradual change of these products (fertilizers, solutions, pollutants, ...) in the ground has been the subject of a lot of recent research works, based in particular on the study of non-saturated porous media in a theoretical, numerical or experimental way. Most of these works are incomplete and, in order to simplify the problem, they don’t take into accounts some process, which may be of prime importance under particular natural conditions. Complexity of such studies results from their multidisciplinary nature. In this communication, we study simultaneous transport of pollutant, the water that provides transport and the heat transfer in a 200 cm long cylindrical column full of sand taken as a non-saturated porous medium. We consider two kinds of conditions on the temperature at the column surface: the case of constant temperature and the case of sinusoidal temperature. We evaluate the influence of this temperature on the transfers. This study is purely numerical. We use the control volume method to determine hydrous, thermal and pollutant concentration profiles.","author":[{"dropping-particle":"","family":"Belghit","given":"Abdelhamid","non-dropping-particle":"","parse-names":false,"suffix":""},{"dropping-particle":"","family":"Benyaich","given":"Mustapha","non-dropping-particle":"","parse-names":false,"suffix":""}],"container-title":"Journal of Water Resource and Protection","id":"ITEM-1","issue":"13","issued":{"date-parts":[["2014","9","29"]]},"page":"1238-1247","publisher":"Scientific Research Publishing, Inc,","title":"Numerical Study of Heat Transfer and Contaminant Transport in an Unsaturated Porous Soil","type":"article-journal","volume":"06"},"uris":["http://www.mendeley.com/documents/?uuid=5f589ce4-8a9f-3a46-ba37-09ac1af399d8"]}],"mendeley":{"formattedCitation":"(Belghit &amp; Benyaich, 2014)","plainTextFormattedCitation":"(Belghit &amp; Benyaich, 2014)","previouslyFormattedCitation":"(Belghit &amp; Benyaich, 2014)"},"properties":{"noteIndex":0},"schema":"https://github.com/citation-style-language/schema/raw/master/csl-citation.json"}</w:instrText>
+      </w:r>
+      <w:r>
+        <w:rPr>
+          <w:rFonts w:cstheme="majorBidi"/>
+        </w:rPr>
+        <w:fldChar w:fldCharType="separate"/>
+      </w:r>
+      <w:r>
+        <w:rPr>
+          <w:rFonts w:cstheme="majorBidi"/>
+          <w:noProof/>
+        </w:rPr>
+        <w:t>(Belghit &amp; Benyaich, 2014)</w:t>
+      </w:r>
+      <w:r>
+        <w:rPr>
+          <w:rFonts w:cstheme="majorBidi"/>
+        </w:rPr>
+        <w:fldChar w:fldCharType="end"/>
+      </w:r>
+      <w:r>
+        <w:rPr>
+          <w:rFonts w:cstheme="majorBidi"/>
+        </w:rPr>
         <w:t xml:space="preserve">. </w:t>
       </w:r>
-      <w:proofErr w:type="spellStart"/>
-      <w:r>
-        <w:rPr>
-          <w:rFonts w:cstheme="majorBidi"/>
-        </w:rPr>
-        <w:t>Belgheit</w:t>
-      </w:r>
-      <w:proofErr w:type="spellEnd"/>
-      <w:r>
-        <w:rPr>
-          <w:rFonts w:cstheme="majorBidi"/>
-        </w:rPr>
-        <w:t xml:space="preserve"> et al</w:t>
-      </w:r>
-      <w:r>
-        <w:rPr>
-          <w:rFonts w:cstheme="majorBidi"/>
-        </w:rPr>
-        <w:t>. developed a model for heat transfer in unsaturated soils assuming soil surface temperature as constant. Moreover, by assuming the soil temperature as a sine function, he established a model for mass transfer in unsaturated soils.</w:t>
-      </w:r>
-      <w:r>
-        <w:rPr>
-          <w:rFonts w:cstheme="majorBidi"/>
-        </w:rPr>
-        <w:t xml:space="preserve"> Due to effect of precipitation on soil moisture</w:t>
-      </w:r>
-      <w:r>
-        <w:rPr>
-          <w:rFonts w:cstheme="majorBidi"/>
-        </w:rPr>
-        <w:t xml:space="preserve"> Richards</w:t>
-      </w:r>
-      <w:r>
-        <w:rPr>
-          <w:rFonts w:cstheme="majorBidi"/>
-        </w:rPr>
-        <w:t xml:space="preserve"> also</w:t>
-      </w:r>
-      <w:r>
-        <w:rPr>
-          <w:rFonts w:cstheme="majorBidi"/>
-        </w:rPr>
-        <w:t xml:space="preserve"> derived equations to describe a theory to unsaturated seepage</w:t>
+      <w:r>
+        <w:rPr>
+          <w:rFonts w:cstheme="majorBidi"/>
+        </w:rPr>
+        <w:t>Rainfall’s effect on thermal and moisture conditions of soil was investigated by Gao et al. He also developed a 1D soil heat and moisture migration model using Richards’ equation</w:t>
       </w:r>
       <w:r>
         <w:rPr>
@@ -8713,134 +8739,13 @@
         <w:rPr>
           <w:rFonts w:cstheme="majorBidi"/>
         </w:rPr>
-        <w:t>.</w:t>
-      </w:r>
-    </w:p>
-    <w:p>
-      <w:pPr>
-        <w:rPr>
-          <w:rFonts w:cstheme="majorBidi"/>
-        </w:rPr>
-      </w:pPr>
-      <w:r>
-        <w:rPr>
-          <w:rFonts w:cstheme="majorBidi"/>
-        </w:rPr>
-        <w:t xml:space="preserve">Using the finite element method and with the help of computer science developments, Richards equation was solved. A 2D finite element method was developed by Lam and </w:t>
-      </w:r>
-      <w:proofErr w:type="spellStart"/>
-      <w:r>
-        <w:rPr>
-          <w:rFonts w:cstheme="majorBidi"/>
-        </w:rPr>
-        <w:t>Fredlund</w:t>
-      </w:r>
-      <w:proofErr w:type="spellEnd"/>
-      <w:r>
-        <w:rPr>
-          <w:rFonts w:cstheme="majorBidi"/>
-        </w:rPr>
-        <w:t xml:space="preserve"> to elucidate the seepage effect, based on the theory of consolidation and water movement in unsaturated soil </w:t>
-      </w:r>
-      <w:r>
-        <w:rPr>
-          <w:rFonts w:cstheme="majorBidi"/>
-        </w:rPr>
-        <w:fldChar w:fldCharType="begin" w:fldLock="1"/>
-      </w:r>
-      <w:r>
-        <w:rPr>
-          <w:rFonts w:cstheme="majorBidi"/>
-        </w:rPr>
-        <w:instrText>ADDIN CSL_CITATION {"citationItems":[{"id":"ITEM-1","itemData":{"DOI":"10.4236/jwarp.2014.613113","ISSN":"1945-3094","abstract":"Penetration of chemicals in the soil ground through irrigation water or rainfall induces important risks for the environment. These risks are badly known and may lead to direct contamination of the environment (atmosphere or ground water) or harmful effects on organisms living at ground level, indirectly affecting men. It is thus necessary to estimate these potential chemical risks on the environment. For that reason, the gradual change of these products (fertilizers, solutions, pollutants, ...) in the ground has been the subject of a lot of recent research works, based in particular on the study of non-saturated porous media in a theoretical, numerical or experimental way. Most of these works are incomplete and, in order to simplify the problem, they don’t take into accounts some process, which may be of prime importance under particular natural conditions. Complexity of such studies results from their multidisciplinary nature. In this communication, we study simultaneous transport of pollutant, the water that provides transport and the heat transfer in a 200 cm long cylindrical column full of sand taken as a non-saturated porous medium. We consider two kinds of conditions on the temperature at the column surface: the case of constant temperature and the case of sinusoidal temperature. We evaluate the influence of this temperature on the transfers. This study is purely numerical. We use the control volume method to determine hydrous, thermal and pollutant concentration profiles.","author":[{"dropping-particle":"","family":"Belghit","given":"Abdelhamid","non-dropping-particle":"","parse-names":false,"suffix":""},{"dropping-particle":"","family":"Benyaich","given":"Mustapha","non-dropping-particle":"","parse-names":false,"suffix":""}],"container-title":"Journal of Water Resource and Protection","id":"ITEM-1","issue":"13","issued":{"date-parts":[["2014","9","29"]]},"page":"1238-1247","publisher":"Scientific Research Publishing, Inc,","title":"Numerical Study of Heat Transfer and Contaminant Transport in an Unsaturated Porous Soil","type":"article-journal","volume":"06"},"uris":["http://www.mendeley.com/documents/?uuid=5f589ce4-8a9f-3a46-ba37-09ac1af399d8"]}],"mendeley":{"formattedCitation":"(Belghit &amp; Benyaich, 2014)","plainTextFormattedCitation":"(Belghit &amp; Benyaich, 2014)","previouslyFormattedCitation":"(Belghit &amp; Benyaich, 2014)"},"properties":{"noteIndex":0},"schema":"https://github.com/citation-style-language/schema/raw/master/csl-citation.json"}</w:instrText>
-      </w:r>
-      <w:r>
-        <w:rPr>
-          <w:rFonts w:cstheme="majorBidi"/>
-        </w:rPr>
-        <w:fldChar w:fldCharType="separate"/>
-      </w:r>
-      <w:r>
-        <w:rPr>
-          <w:rFonts w:cstheme="majorBidi"/>
-          <w:noProof/>
-        </w:rPr>
-        <w:t>(Belghit &amp; Benyaich, 2014)</w:t>
-      </w:r>
-      <w:r>
-        <w:rPr>
-          <w:rFonts w:cstheme="majorBidi"/>
-        </w:rPr>
-        <w:fldChar w:fldCharType="end"/>
-      </w:r>
-      <w:r>
-        <w:rPr>
-          <w:rFonts w:cstheme="majorBidi"/>
-        </w:rPr>
         <w:t xml:space="preserve">. </w:t>
       </w:r>
       <w:r>
         <w:rPr>
           <w:rFonts w:cstheme="majorBidi"/>
         </w:rPr>
-        <w:t>Rainfall’s effect on thermal and moisture conditions of soil was investigated by Gao et al. He also developed a 1D soil heat and moisture migration model using Richards’ equation</w:t>
-      </w:r>
-      <w:r>
-        <w:rPr>
-          <w:rFonts w:cstheme="majorBidi"/>
-        </w:rPr>
-        <w:t xml:space="preserve"> </w:t>
-      </w:r>
-      <w:r>
-        <w:rPr>
-          <w:rFonts w:cstheme="majorBidi"/>
-        </w:rPr>
-        <w:fldChar w:fldCharType="begin" w:fldLock="1"/>
-      </w:r>
-      <w:r>
-        <w:rPr>
-          <w:rFonts w:cstheme="majorBidi"/>
-        </w:rPr>
-        <w:instrText>ADDIN CSL_CITATION {"citationItems":[{"id":"ITEM-1","itemData":{"DOI":"10.4236/jwarp.2014.613113","ISSN":"1945-3094","abstract":"Penetration of chemicals in the soil ground through irrigation water or rainfall induces important risks for the environment. These risks are badly known and may lead to direct contamination of the environment (atmosphere or ground water) or harmful effects on organisms living at ground level, indirectly affecting men. It is thus necessary to estimate these potential chemical risks on the environment. For that reason, the gradual change of these products (fertilizers, solutions, pollutants, ...) in the ground has been the subject of a lot of recent research works, based in particular on the study of non-saturated porous media in a theoretical, numerical or experimental way. Most of these works are incomplete and, in order to simplify the problem, they don’t take into accounts some process, which may be of prime importance under particular natural conditions. Complexity of such studies results from their multidisciplinary nature. In this communication, we study simultaneous transport of pollutant, the water that provides transport and the heat transfer in a 200 cm long cylindrical column full of sand taken as a non-saturated porous medium. We consider two kinds of conditions on the temperature at the column surface: the case of constant temperature and the case of sinusoidal temperature. We evaluate the influence of this temperature on the transfers. This study is purely numerical. We use the control volume method to determine hydrous, thermal and pollutant concentration profiles.","author":[{"dropping-particle":"","family":"Belghit","given":"Abdelhamid","non-dropping-particle":"","parse-names":false,"suffix":""},{"dropping-particle":"","family":"Benyaich","given":"Mustapha","non-dropping-particle":"","parse-names":false,"suffix":""}],"container-title":"Journal of Water Resource and Protection","id":"ITEM-1","issue":"13","issued":{"date-parts":[["2014","9","29"]]},"page":"1238-1247","publisher":"Scientific Research Publishing, Inc,","title":"Numerical Study of Heat Transfer and Contaminant Transport in an Unsaturated Porous Soil","type":"article-journal","volume":"06"},"uris":["http://www.mendeley.com/documents/?uuid=5f589ce4-8a9f-3a46-ba37-09ac1af399d8"]}],"mendeley":{"formattedCitation":"(Belghit &amp; Benyaich, 2014)","plainTextFormattedCitation":"(Belghit &amp; Benyaich, 2014)","previouslyFormattedCitation":"(Belghit &amp; Benyaich, 2014)"},"properties":{"noteIndex":0},"schema":"https://github.com/citation-style-language/schema/raw/master/csl-citation.json"}</w:instrText>
-      </w:r>
-      <w:r>
-        <w:rPr>
-          <w:rFonts w:cstheme="majorBidi"/>
-        </w:rPr>
-        <w:fldChar w:fldCharType="separate"/>
-      </w:r>
-      <w:r>
-        <w:rPr>
-          <w:rFonts w:cstheme="majorBidi"/>
-          <w:noProof/>
-        </w:rPr>
-        <w:t>(Belghit &amp; Benyaich, 2014)</w:t>
-      </w:r>
-      <w:r>
-        <w:rPr>
-          <w:rFonts w:cstheme="majorBidi"/>
-        </w:rPr>
-        <w:fldChar w:fldCharType="end"/>
-      </w:r>
-      <w:r>
-        <w:rPr>
-          <w:rFonts w:cstheme="majorBidi"/>
-        </w:rPr>
-        <w:t xml:space="preserve">. </w:t>
-      </w:r>
-      <w:proofErr w:type="spellStart"/>
-      <w:r>
-        <w:rPr>
-          <w:rFonts w:cstheme="majorBidi"/>
-        </w:rPr>
-        <w:t>Belghit</w:t>
-      </w:r>
-      <w:proofErr w:type="spellEnd"/>
-      <w:r>
-        <w:rPr>
-          <w:rFonts w:cstheme="majorBidi"/>
-        </w:rPr>
-        <w:t xml:space="preserve"> </w:t>
+        <w:t xml:space="preserve">Belghit </w:t>
       </w:r>
       <w:r>
         <w:rPr>
@@ -8981,21 +8886,7 @@
         <w:rPr>
           <w:rFonts w:cstheme="majorBidi"/>
         </w:rPr>
-        <w:t xml:space="preserve">Researchers and scientists have revealed that the data mining technology and mathematical statistics can help us to find a strong correlation between soil temperature and climatic data. </w:t>
-      </w:r>
-      <w:proofErr w:type="spellStart"/>
-      <w:r>
-        <w:rPr>
-          <w:rFonts w:cstheme="majorBidi"/>
-        </w:rPr>
-        <w:t>Talaee</w:t>
-      </w:r>
-      <w:proofErr w:type="spellEnd"/>
-      <w:r>
-        <w:rPr>
-          <w:rFonts w:cstheme="majorBidi"/>
-        </w:rPr>
-        <w:t xml:space="preserve"> utilized the adaptive neuro-fuzzy inference system (ANFIS) to find a correlation between soil temperature and mean/maximum/minimum air temperature, wind speed and precipitation</w:t>
+        <w:t>Researchers and scientists have revealed that the data mining technology and mathematical statistics can help us to find a strong correlation between soil temperature and climatic data. Talaee utilized the adaptive neuro-fuzzy inference system (ANFIS) to find a correlation between soil temperature and mean/maximum/minimum air temperature, wind speed and precipitation</w:t>
       </w:r>
       <w:r>
         <w:rPr>
@@ -9087,27 +8978,13 @@
         <w:rPr>
           <w:rFonts w:cstheme="majorBidi"/>
         </w:rPr>
-        <w:t xml:space="preserve"> </w:t>
-      </w:r>
-      <w:proofErr w:type="spellStart"/>
-      <w:r>
-        <w:rPr>
-          <w:rFonts w:cstheme="majorBidi"/>
-        </w:rPr>
-        <w:t>Mihala</w:t>
-      </w:r>
-      <w:r>
-        <w:rPr>
-          <w:rFonts w:cstheme="majorBidi"/>
-        </w:rPr>
-        <w:t>kakou</w:t>
-      </w:r>
-      <w:proofErr w:type="spellEnd"/>
-      <w:r>
-        <w:rPr>
-          <w:rFonts w:cstheme="majorBidi"/>
-        </w:rPr>
-        <w:t xml:space="preserve"> et al </w:t>
+        <w:t xml:space="preserve"> Mihala</w:t>
+      </w:r>
+      <w:r>
+        <w:rPr>
+          <w:rFonts w:cstheme="majorBidi"/>
+        </w:rPr>
+        <w:t xml:space="preserve">kakou et al </w:t>
       </w:r>
       <w:r>
         <w:rPr>
@@ -9181,21 +9058,7 @@
         <w:rPr>
           <w:rFonts w:cstheme="majorBidi"/>
         </w:rPr>
-        <w:t xml:space="preserve">. </w:t>
-      </w:r>
-      <w:proofErr w:type="spellStart"/>
-      <w:r>
-        <w:rPr>
-          <w:rFonts w:cstheme="majorBidi"/>
-        </w:rPr>
-        <w:t>Bilgili</w:t>
-      </w:r>
-      <w:proofErr w:type="spellEnd"/>
-      <w:r>
-        <w:rPr>
-          <w:rFonts w:cstheme="majorBidi"/>
-        </w:rPr>
-        <w:t xml:space="preserve"> et al. developed models for monthly average soil temperature predictions based on linear regression (LR), nonlinear regression (NLR), ANN methods and analyzed the correlation between the weather parameters and soil temperature. They considered effect of day of year on the soil temperature results of heating and cooling season respectively by grouping the weather parameters as inputs </w:t>
+        <w:t xml:space="preserve">. Bilgili et al. developed models for monthly average soil temperature predictions based on linear regression (LR), nonlinear regression (NLR), ANN methods and analyzed the correlation between the weather parameters and soil temperature. They considered effect of day of year on the soil temperature results of heating and cooling season respectively by grouping the weather parameters as inputs </w:t>
       </w:r>
       <w:r>
         <w:rPr>
@@ -9232,21 +9095,7 @@
         <w:rPr>
           <w:rFonts w:cstheme="majorBidi"/>
         </w:rPr>
-        <w:t xml:space="preserve">. </w:t>
-      </w:r>
-      <w:proofErr w:type="spellStart"/>
-      <w:r>
-        <w:rPr>
-          <w:rFonts w:cstheme="majorBidi"/>
-        </w:rPr>
-        <w:t>Sungwon</w:t>
-      </w:r>
-      <w:proofErr w:type="spellEnd"/>
-      <w:r>
-        <w:rPr>
-          <w:rFonts w:cstheme="majorBidi"/>
-        </w:rPr>
-        <w:t xml:space="preserve"> et al investigated how</w:t>
+        <w:t>. Sungwon et al investigated how</w:t>
       </w:r>
       <w:r>
         <w:rPr>
@@ -9549,21 +9398,7 @@
         <w:rPr>
           <w:rFonts w:cstheme="majorBidi"/>
         </w:rPr>
-        <w:t xml:space="preserve">hey used their model to predict daily soil temperature at 16 sites located in arid or dry summer climates, warm </w:t>
-      </w:r>
-      <w:proofErr w:type="gramStart"/>
-      <w:r>
-        <w:rPr>
-          <w:rFonts w:cstheme="majorBidi"/>
-        </w:rPr>
-        <w:t>climates</w:t>
-      </w:r>
-      <w:proofErr w:type="gramEnd"/>
-      <w:r>
-        <w:rPr>
-          <w:rFonts w:cstheme="majorBidi"/>
-        </w:rPr>
-        <w:t xml:space="preserve"> and snow climates in united states. </w:t>
+        <w:t xml:space="preserve">hey used their model to predict daily soil temperature at 16 sites located in arid or dry summer climates, warm climates and snow climates in united states. </w:t>
       </w:r>
       <w:r>
         <w:rPr>
@@ -9789,21 +9624,7 @@
           <w:rFonts w:cstheme="majorBidi"/>
         </w:rPr>
         <w:lastRenderedPageBreak/>
-        <w:t xml:space="preserve">standard weather records and satellite imagery. Model-predicted soil temperatures fitted well with data measured at 10 cm soil depth at three sites: two hardwood forests and a bare soil area. </w:t>
-      </w:r>
-      <w:proofErr w:type="gramStart"/>
-      <w:r>
-        <w:rPr>
-          <w:rFonts w:cstheme="majorBidi"/>
-        </w:rPr>
-        <w:t>By doing sensitivity analysis, it</w:t>
-      </w:r>
-      <w:proofErr w:type="gramEnd"/>
-      <w:r>
-        <w:rPr>
-          <w:rFonts w:cstheme="majorBidi"/>
-        </w:rPr>
-        <w:t xml:space="preserve"> was revealed that the model was highly sensitive to leaf area index (LAI) and air temperature. Their results showed that spatial variability of soil temperature across landscape crucially depends on site-specific surface structures such as LAI and ground litter stores.</w:t>
+        <w:t>standard weather records and satellite imagery. Model-predicted soil temperatures fitted well with data measured at 10 cm soil depth at three sites: two hardwood forests and a bare soil area. By doing sensitivity analysis, it was revealed that the model was highly sensitive to leaf area index (LAI) and air temperature. Their results showed that spatial variability of soil temperature across landscape crucially depends on site-specific surface structures such as LAI and ground litter stores.</w:t>
       </w:r>
     </w:p>
     <w:p>
@@ -9961,21 +9782,7 @@
         <w:rPr>
           <w:rFonts w:cstheme="majorBidi"/>
         </w:rPr>
-        <w:t xml:space="preserve">, the </w:t>
-      </w:r>
-      <w:proofErr w:type="gramStart"/>
-      <w:r>
-        <w:rPr>
-          <w:rFonts w:cstheme="majorBidi"/>
-        </w:rPr>
-        <w:t>main focus</w:t>
-      </w:r>
-      <w:proofErr w:type="gramEnd"/>
-      <w:r>
-        <w:rPr>
-          <w:rFonts w:cstheme="majorBidi"/>
-        </w:rPr>
-        <w:t xml:space="preserve"> of this project is to build a data-driven model</w:t>
+        <w:t>, the main focus of this project is to build a data-driven model</w:t>
       </w:r>
       <w:r>
         <w:rPr>
@@ -11860,23 +11667,7 @@
           <w:rFonts w:cstheme="majorBidi"/>
           <w:shd w:val="clear" w:color="auto" w:fill="FFFFFF"/>
         </w:rPr>
-        <w:t xml:space="preserve">Artificial Neural Networks (ANNs) are one of the </w:t>
-      </w:r>
-      <w:proofErr w:type="gramStart"/>
-      <w:r>
-        <w:rPr>
-          <w:rFonts w:cstheme="majorBidi"/>
-          <w:shd w:val="clear" w:color="auto" w:fill="FFFFFF"/>
-        </w:rPr>
-        <w:t>most commonly used</w:t>
-      </w:r>
-      <w:proofErr w:type="gramEnd"/>
-      <w:r>
-        <w:rPr>
-          <w:rFonts w:cstheme="majorBidi"/>
-          <w:shd w:val="clear" w:color="auto" w:fill="FFFFFF"/>
-        </w:rPr>
-        <w:t xml:space="preserve"> method of artificial intelligence which has affected many areas of studies in recent years. They are also highly applicable to hydrology and meteorology for modeling and prediction </w:t>
+        <w:t xml:space="preserve">Artificial Neural Networks (ANNs) are one of the most commonly used method of artificial intelligence which has affected many areas of studies in recent years. They are also highly applicable to hydrology and meteorology for modeling and prediction </w:t>
       </w:r>
       <w:r>
         <w:rPr>
@@ -15202,75 +14993,19 @@
         <w:rPr>
           <w:rFonts w:eastAsiaTheme="minorEastAsia"/>
         </w:rPr>
-        <w:t>but the Daubechies (</w:t>
-      </w:r>
-      <w:proofErr w:type="spellStart"/>
+        <w:t>but the Daubechies (db) is one of the most commonly used.</w:t>
+      </w:r>
       <w:r>
         <w:rPr>
           <w:rFonts w:eastAsiaTheme="minorEastAsia"/>
         </w:rPr>
-        <w:t>db</w:t>
-      </w:r>
-      <w:proofErr w:type="spellEnd"/>
+        <w:t xml:space="preserve"> </w:t>
+      </w:r>
       <w:r>
         <w:rPr>
           <w:rFonts w:eastAsiaTheme="minorEastAsia"/>
         </w:rPr>
-        <w:t>) is one of the most commonly used.</w:t>
-      </w:r>
-      <w:r>
-        <w:rPr>
-          <w:rFonts w:eastAsiaTheme="minorEastAsia"/>
-        </w:rPr>
-        <w:t xml:space="preserve"> </w:t>
-      </w:r>
-      <w:r>
-        <w:rPr>
-          <w:rFonts w:eastAsiaTheme="minorEastAsia"/>
-        </w:rPr>
-        <w:t xml:space="preserve">There are different types of </w:t>
-      </w:r>
-      <w:proofErr w:type="spellStart"/>
-      <w:r>
-        <w:rPr>
-          <w:rFonts w:eastAsiaTheme="minorEastAsia"/>
-        </w:rPr>
-        <w:t>db</w:t>
-      </w:r>
-      <w:proofErr w:type="spellEnd"/>
-      <w:r>
-        <w:rPr>
-          <w:rFonts w:eastAsiaTheme="minorEastAsia"/>
-        </w:rPr>
-        <w:t xml:space="preserve">, called </w:t>
-      </w:r>
-      <w:proofErr w:type="spellStart"/>
-      <w:r>
-        <w:rPr>
-          <w:rFonts w:eastAsiaTheme="minorEastAsia"/>
-        </w:rPr>
-        <w:t>dbN</w:t>
-      </w:r>
-      <w:proofErr w:type="spellEnd"/>
-      <w:r>
-        <w:rPr>
-          <w:rFonts w:eastAsiaTheme="minorEastAsia"/>
-        </w:rPr>
-        <w:t xml:space="preserve">, such as db1 to db10. Increasing the number means more complexity in the shape and details of that </w:t>
-      </w:r>
-      <w:proofErr w:type="spellStart"/>
-      <w:r>
-        <w:rPr>
-          <w:rFonts w:eastAsiaTheme="minorEastAsia"/>
-        </w:rPr>
-        <w:t>db</w:t>
-      </w:r>
-      <w:proofErr w:type="spellEnd"/>
-      <w:r>
-        <w:rPr>
-          <w:rFonts w:eastAsiaTheme="minorEastAsia"/>
-        </w:rPr>
-        <w:t xml:space="preserve"> wavelet function type</w:t>
+        <w:t>There are different types of db, called dbN, such as db1 to db10. Increasing the number means more complexity in the shape and details of that db wavelet function type</w:t>
       </w:r>
       <w:r>
         <w:rPr>
@@ -15610,6 +15345,9 @@
         <w:jc w:val="center"/>
       </w:pPr>
       <w:r>
+        <w:rPr>
+          <w:noProof/>
+        </w:rPr>
         <w:drawing>
           <wp:inline distT="0" distB="0" distL="0" distR="0" wp14:anchorId="1EFA12CB" wp14:editId="31CAB647">
             <wp:extent cx="6528403" cy="3878580"/>
@@ -15709,6 +15447,9 @@
         <w:keepNext/>
       </w:pPr>
       <w:r>
+        <w:rPr>
+          <w:noProof/>
+        </w:rPr>
         <w:drawing>
           <wp:inline distT="0" distB="0" distL="0" distR="0" wp14:anchorId="408E3964" wp14:editId="2C01D57E">
             <wp:extent cx="6520497" cy="1651000"/>
@@ -15814,6 +15555,9 @@
         <w:keepNext/>
       </w:pPr>
       <w:r>
+        <w:rPr>
+          <w:noProof/>
+        </w:rPr>
         <w:drawing>
           <wp:inline distT="0" distB="0" distL="0" distR="0" wp14:anchorId="7F5ED556" wp14:editId="61790ECB">
             <wp:extent cx="6410960" cy="1631950"/>
@@ -15910,6 +15654,9 @@
         <w:keepNext/>
       </w:pPr>
       <w:r>
+        <w:rPr>
+          <w:noProof/>
+        </w:rPr>
         <w:drawing>
           <wp:inline distT="0" distB="0" distL="0" distR="0" wp14:anchorId="39CFE1D8" wp14:editId="7B7CC88D">
             <wp:extent cx="6448776" cy="1530350"/>
@@ -16006,6 +15753,9 @@
         <w:keepNext/>
       </w:pPr>
       <w:r>
+        <w:rPr>
+          <w:noProof/>
+        </w:rPr>
         <w:lastRenderedPageBreak/>
         <w:drawing>
           <wp:inline distT="0" distB="0" distL="0" distR="0" wp14:anchorId="4A619E57" wp14:editId="5A9CE0FC">
@@ -18693,6 +18443,9 @@
         </w:rPr>
       </w:pPr>
       <w:r>
+        <w:rPr>
+          <w:noProof/>
+        </w:rPr>
         <w:lastRenderedPageBreak/>
         <w:drawing>
           <wp:inline distT="0" distB="0" distL="0" distR="0" wp14:anchorId="1BDDE867" wp14:editId="10F09D99">
@@ -18796,6 +18549,9 @@
         <w:keepNext/>
       </w:pPr>
       <w:r>
+        <w:rPr>
+          <w:noProof/>
+        </w:rPr>
         <w:lastRenderedPageBreak/>
         <w:drawing>
           <wp:inline distT="0" distB="0" distL="0" distR="0" wp14:anchorId="415F7022" wp14:editId="34B11619">
@@ -18908,6 +18664,9 @@
         <w:keepNext/>
       </w:pPr>
       <w:r>
+        <w:rPr>
+          <w:noProof/>
+        </w:rPr>
         <w:lastRenderedPageBreak/>
         <w:drawing>
           <wp:inline distT="0" distB="0" distL="0" distR="0" wp14:anchorId="3799FFDF" wp14:editId="349A0011">
@@ -19083,6 +18842,9 @@
         <w:jc w:val="center"/>
       </w:pPr>
       <w:r>
+        <w:rPr>
+          <w:noProof/>
+        </w:rPr>
         <w:drawing>
           <wp:inline distT="0" distB="0" distL="0" distR="0" wp14:anchorId="25B3DEBB" wp14:editId="37441988">
             <wp:extent cx="2665730" cy="575945"/>
@@ -19181,6 +18943,9 @@
         <w:jc w:val="center"/>
       </w:pPr>
       <w:r>
+        <w:rPr>
+          <w:noProof/>
+        </w:rPr>
         <w:drawing>
           <wp:inline distT="0" distB="0" distL="0" distR="0" wp14:anchorId="7A87AB1C" wp14:editId="1022ADD8">
             <wp:extent cx="2665730" cy="1151890"/>
@@ -19279,6 +19044,9 @@
         <w:jc w:val="center"/>
       </w:pPr>
       <w:r>
+        <w:rPr>
+          <w:noProof/>
+        </w:rPr>
         <w:drawing>
           <wp:inline distT="0" distB="0" distL="0" distR="0" wp14:anchorId="7FD2E4B5" wp14:editId="5B2BCC8C">
             <wp:extent cx="2665730" cy="1341755"/>
@@ -19384,6 +19152,9 @@
         <w:jc w:val="center"/>
       </w:pPr>
       <w:r>
+        <w:rPr>
+          <w:noProof/>
+        </w:rPr>
         <w:lastRenderedPageBreak/>
         <w:drawing>
           <wp:inline distT="0" distB="0" distL="0" distR="0" wp14:anchorId="3D8188B9" wp14:editId="539BD4CE">
@@ -19483,6 +19254,9 @@
         <w:jc w:val="center"/>
       </w:pPr>
       <w:r>
+        <w:rPr>
+          <w:noProof/>
+        </w:rPr>
         <w:lastRenderedPageBreak/>
         <w:drawing>
           <wp:inline distT="0" distB="0" distL="0" distR="0" wp14:anchorId="7691A316" wp14:editId="2EF70DD7">
@@ -19591,6 +19365,9 @@
         <w:keepNext/>
       </w:pPr>
       <w:r>
+        <w:rPr>
+          <w:noProof/>
+        </w:rPr>
         <w:lastRenderedPageBreak/>
         <w:drawing>
           <wp:inline distT="0" distB="0" distL="0" distR="0" wp14:anchorId="3646FE73" wp14:editId="28440DC0">
@@ -20947,6 +20724,9 @@
         <w:jc w:val="center"/>
       </w:pPr>
       <w:r>
+        <w:rPr>
+          <w:noProof/>
+        </w:rPr>
         <w:lastRenderedPageBreak/>
         <w:drawing>
           <wp:inline distT="0" distB="0" distL="0" distR="0" wp14:anchorId="6CAB5BA9" wp14:editId="1C19E7E2">
@@ -21055,6 +20835,9 @@
         <w:jc w:val="center"/>
       </w:pPr>
       <w:r>
+        <w:rPr>
+          <w:noProof/>
+        </w:rPr>
         <w:drawing>
           <wp:inline distT="0" distB="0" distL="0" distR="0" wp14:anchorId="2894E2A7" wp14:editId="40E8AD66">
             <wp:extent cx="5943600" cy="7284085"/>
@@ -21154,6 +20937,9 @@
         <w:jc w:val="center"/>
       </w:pPr>
       <w:r>
+        <w:rPr>
+          <w:noProof/>
+        </w:rPr>
         <w:lastRenderedPageBreak/>
         <w:drawing>
           <wp:inline distT="0" distB="0" distL="0" distR="0" wp14:anchorId="28E87D77" wp14:editId="1BF46819">
@@ -21319,15 +21105,7 @@
         <w:t>hand,</w:t>
       </w:r>
       <w:r>
-        <w:t xml:space="preserve"> using the wavelet transform at data preprocessing stage, not only causes growing coefficient of determination by at least 0.02, but also affects significantly our </w:t>
-      </w:r>
-      <w:proofErr w:type="gramStart"/>
-      <w:r>
-        <w:t>models</w:t>
-      </w:r>
-      <w:proofErr w:type="gramEnd"/>
-      <w:r>
-        <w:t xml:space="preserve"> performance at higher depth</w:t>
+        <w:t xml:space="preserve"> using the wavelet transform at data preprocessing stage, not only causes growing coefficient of determination by at least 0.02, but also affects significantly our models performance at higher depth</w:t>
       </w:r>
       <w:r>
         <w:t>s</w:t>
@@ -21345,6 +21123,9 @@
         <w:jc w:val="center"/>
       </w:pPr>
       <w:r>
+        <w:rPr>
+          <w:noProof/>
+        </w:rPr>
         <w:lastRenderedPageBreak/>
         <w:drawing>
           <wp:inline distT="0" distB="0" distL="0" distR="0" wp14:anchorId="4631AB95" wp14:editId="7A9052E2">
@@ -21561,15 +21342,7 @@
         </w:numPr>
       </w:pPr>
       <w:r>
-        <w:t xml:space="preserve">Using wavelet transform, at data preprocessing stage, has significantly improved the </w:t>
-      </w:r>
-      <w:proofErr w:type="gramStart"/>
-      <w:r>
-        <w:t>models</w:t>
-      </w:r>
-      <w:proofErr w:type="gramEnd"/>
-      <w:r>
-        <w:t xml:space="preserve"> performance at all depth, </w:t>
+        <w:t xml:space="preserve">Using wavelet transform, at data preprocessing stage, has significantly improved the models performance at all depth, </w:t>
       </w:r>
       <w:r>
         <w:t>e</w:t>
@@ -24008,13 +23781,31 @@
         <w:t>9-Appendix</w:t>
       </w:r>
     </w:p>
+    <w:p>
+      <w:r>
+        <w:t xml:space="preserve">Here is the </w:t>
+      </w:r>
+      <w:r>
+        <w:t>GitHub repo for the codes of this project:</w:t>
+      </w:r>
+    </w:p>
+    <w:p>
+      <w:hyperlink r:id="rId61" w:history="1">
+        <w:r>
+          <w:rPr>
+            <w:rStyle w:val="Hyperlink"/>
+          </w:rPr>
+          <w:t>https://github.com/siavashkzb/Soil-temperature.git</w:t>
+        </w:r>
+      </w:hyperlink>
+    </w:p>
     <w:p/>
     <w:p/>
     <w:p/>
     <w:p/>
     <w:p/>
     <w:sectPr>
-      <w:headerReference w:type="default" r:id="rId61"/>
+      <w:headerReference w:type="default" r:id="rId62"/>
       <w:pgSz w:w="12240" w:h="15840"/>
       <w:pgMar w:top="1440" w:right="1440" w:bottom="1440" w:left="1440" w:header="720" w:footer="720" w:gutter="0"/>
       <w:cols w:space="720"/>
@@ -25516,6 +25307,18 @@
       <w:spacing w:after="0"/>
     </w:pPr>
   </w:style>
+  <w:style w:type="character" w:styleId="UnresolvedMention">
+    <w:name w:val="Unresolved Mention"/>
+    <w:basedOn w:val="DefaultParagraphFont"/>
+    <w:uiPriority w:val="99"/>
+    <w:semiHidden/>
+    <w:unhideWhenUsed/>
+    <w:rsid w:val="008800BC"/>
+    <w:rPr>
+      <w:color w:val="605E5C"/>
+      <w:shd w:val="clear" w:color="auto" w:fill="E1DFDD"/>
+    </w:rPr>
+  </w:style>
 </w:styles>
 </file>
 
@@ -25815,22 +25618,22 @@
 </file>
 
 <file path=customXml/item1.xml><?xml version="1.0" encoding="utf-8"?>
-<b:Sources xmlns:b="http://schemas.openxmlformats.org/officeDocument/2006/bibliography" xmlns="http://schemas.openxmlformats.org/officeDocument/2006/bibliography" SelectedStyle="\APASixthEditionOfficeOnline.xsl" StyleName="APA" Version="6"/>
-</file>
-
-<file path=customXml/item2.xml><?xml version="1.0" encoding="utf-8"?>
 <p:properties xmlns:p="http://schemas.microsoft.com/office/2006/metadata/properties" xmlns:xsi="http://www.w3.org/2001/XMLSchema-instance" xmlns:pc="http://schemas.microsoft.com/office/infopath/2007/PartnerControls">
   <documentManagement/>
 </p:properties>
 </file>
 
-<file path=customXml/item3.xml><?xml version="1.0" encoding="utf-8"?>
+<file path=customXml/item2.xml><?xml version="1.0" encoding="utf-8"?>
 <?mso-contentType ?>
 <FormTemplates xmlns="http://schemas.microsoft.com/sharepoint/v3/contenttype/forms">
   <Display>DocumentLibraryForm</Display>
   <Edit>DocumentLibraryForm</Edit>
   <New>DocumentLibraryForm</New>
 </FormTemplates>
+</file>
+
+<file path=customXml/item3.xml><?xml version="1.0" encoding="utf-8"?>
+<b:Sources xmlns:b="http://schemas.openxmlformats.org/officeDocument/2006/bibliography" xmlns="http://schemas.openxmlformats.org/officeDocument/2006/bibliography" SelectedStyle="\APASixthEditionOfficeOnline.xsl" StyleName="APA" Version="6"/>
 </file>
 
 <file path=customXml/item4.xml><?xml version="1.0" encoding="utf-8"?>
@@ -26019,14 +25822,6 @@
 </file>
 
 <file path=customXml/itemProps1.xml><?xml version="1.0" encoding="utf-8"?>
-<ds:datastoreItem xmlns:ds="http://schemas.openxmlformats.org/officeDocument/2006/customXml" ds:itemID="{08C07434-6DA9-4735-8501-3389349D78EE}">
-  <ds:schemaRefs>
-    <ds:schemaRef ds:uri="http://schemas.openxmlformats.org/officeDocument/2006/bibliography"/>
-  </ds:schemaRefs>
-</ds:datastoreItem>
-</file>
-
-<file path=customXml/itemProps2.xml><?xml version="1.0" encoding="utf-8"?>
 <ds:datastoreItem xmlns:ds="http://schemas.openxmlformats.org/officeDocument/2006/customXml" ds:itemID="{0E6CDB40-E7AB-48FF-B612-2779AC09B3B2}">
   <ds:schemaRefs>
     <ds:schemaRef ds:uri="http://schemas.microsoft.com/office/2006/metadata/properties"/>
@@ -26035,10 +25830,18 @@
 </ds:datastoreItem>
 </file>
 
-<file path=customXml/itemProps3.xml><?xml version="1.0" encoding="utf-8"?>
+<file path=customXml/itemProps2.xml><?xml version="1.0" encoding="utf-8"?>
 <ds:datastoreItem xmlns:ds="http://schemas.openxmlformats.org/officeDocument/2006/customXml" ds:itemID="{58BA19D0-392C-4F25-98CE-8C7CC31A8073}">
   <ds:schemaRefs>
     <ds:schemaRef ds:uri="http://schemas.microsoft.com/sharepoint/v3/contenttype/forms"/>
+  </ds:schemaRefs>
+</ds:datastoreItem>
+</file>
+
+<file path=customXml/itemProps3.xml><?xml version="1.0" encoding="utf-8"?>
+<ds:datastoreItem xmlns:ds="http://schemas.openxmlformats.org/officeDocument/2006/customXml" ds:itemID="{08C07434-6DA9-4735-8501-3389349D78EE}">
+  <ds:schemaRefs>
+    <ds:schemaRef ds:uri="http://schemas.openxmlformats.org/officeDocument/2006/bibliography"/>
   </ds:schemaRefs>
 </ds:datastoreItem>
 </file>

</xml_diff>